<commit_message>
work on accessory costs
</commit_message>
<xml_diff>
--- a/ms/Accessory/AccessoryCostFigures_20161121.docx
+++ b/ms/Accessory/AccessoryCostFigures_20161121.docx
@@ -11193,18 +11193,18 @@
           <w:lang w:eastAsia="en-AU"/>
         </w:rPr>
         <w:drawing>
-          <wp:anchor distT="0" distB="0" distL="114300" distR="114300" simplePos="0" relativeHeight="251734016" behindDoc="0" locked="0" layoutInCell="1" allowOverlap="1" wp14:anchorId="6AB256E5" wp14:editId="6200506B">
+          <wp:anchor distT="0" distB="0" distL="114300" distR="114300" simplePos="0" relativeHeight="251738112" behindDoc="0" locked="0" layoutInCell="1" allowOverlap="1" wp14:anchorId="6A702C4C" wp14:editId="53306F25">
             <wp:simplePos x="0" y="0"/>
             <wp:positionH relativeFrom="column">
-              <wp:posOffset>1577340</wp:posOffset>
+              <wp:posOffset>1641685</wp:posOffset>
             </wp:positionH>
             <wp:positionV relativeFrom="paragraph">
-              <wp:posOffset>82219</wp:posOffset>
+              <wp:posOffset>236717</wp:posOffset>
             </wp:positionV>
-            <wp:extent cx="3825240" cy="1915795"/>
+            <wp:extent cx="3630930" cy="1818640"/>
             <wp:effectExtent l="0" t="0" r="0" b="0"/>
             <wp:wrapSquare wrapText="bothSides"/>
-            <wp:docPr id="60" name="Picture 60"/>
+            <wp:docPr id="7" name="Picture 7"/>
             <wp:cNvGraphicFramePr>
               <a:graphicFrameLocks xmlns:a="http://schemas.openxmlformats.org/drawingml/2006/main" noChangeAspect="1"/>
             </wp:cNvGraphicFramePr>
@@ -11212,7 +11212,7 @@
               <a:graphicData uri="http://schemas.openxmlformats.org/drawingml/2006/picture">
                 <pic:pic xmlns:pic="http://schemas.openxmlformats.org/drawingml/2006/picture">
                   <pic:nvPicPr>
-                    <pic:cNvPr id="60" name="Figure01b&amp;c_predictions.wmf"/>
+                    <pic:cNvPr id="7" name="Figure01b&amp;c_predictions.wmf"/>
                     <pic:cNvPicPr/>
                   </pic:nvPicPr>
                   <pic:blipFill>
@@ -11230,7 +11230,7 @@
                   <pic:spPr>
                     <a:xfrm>
                       <a:off x="0" y="0"/>
-                      <a:ext cx="3825240" cy="1915795"/>
+                      <a:ext cx="3630930" cy="1818640"/>
                     </a:xfrm>
                     <a:prstGeom prst="rect">
                       <a:avLst/>
@@ -11416,6 +11416,15 @@
           <w:lang w:eastAsia="en-AU"/>
         </w:rPr>
       </w:pPr>
+    </w:p>
+    <w:p>
+      <w:pPr>
+        <w:spacing w:line="259" w:lineRule="auto"/>
+        <w:rPr>
+          <w:sz w:val="22"/>
+        </w:rPr>
+      </w:pPr>
+      <w:bookmarkStart w:id="0" w:name="_GoBack"/>
       <w:r>
         <w:rPr>
           <w:noProof/>
@@ -11423,10 +11432,18 @@
         </w:rPr>
         <w:lastRenderedPageBreak/>
         <w:drawing>
-          <wp:inline distT="0" distB="0" distL="0" distR="0" wp14:anchorId="4FE12444" wp14:editId="2D35D718">
-            <wp:extent cx="4672005" cy="7005099"/>
+          <wp:anchor distT="0" distB="0" distL="114300" distR="114300" simplePos="0" relativeHeight="251739136" behindDoc="0" locked="0" layoutInCell="1" allowOverlap="1" wp14:anchorId="681A059D" wp14:editId="771F85AF">
+            <wp:simplePos x="0" y="0"/>
+            <wp:positionH relativeFrom="column">
+              <wp:posOffset>718820</wp:posOffset>
+            </wp:positionH>
+            <wp:positionV relativeFrom="paragraph">
+              <wp:posOffset>3175</wp:posOffset>
+            </wp:positionV>
+            <wp:extent cx="4746625" cy="7117080"/>
             <wp:effectExtent l="0" t="0" r="0" b="0"/>
-            <wp:docPr id="62" name="Picture 62"/>
+            <wp:wrapTopAndBottom/>
+            <wp:docPr id="8" name="Picture 8"/>
             <wp:cNvGraphicFramePr>
               <a:graphicFrameLocks xmlns:a="http://schemas.openxmlformats.org/drawingml/2006/main" noChangeAspect="1"/>
             </wp:cNvGraphicFramePr>
@@ -11434,7 +11451,7 @@
               <a:graphicData uri="http://schemas.openxmlformats.org/drawingml/2006/picture">
                 <pic:pic xmlns:pic="http://schemas.openxmlformats.org/drawingml/2006/picture">
                   <pic:nvPicPr>
-                    <pic:cNvPr id="62" name="Figure02.wmf"/>
+                    <pic:cNvPr id="8" name="Figure02.wmf"/>
                     <pic:cNvPicPr/>
                   </pic:nvPicPr>
                   <pic:blipFill>
@@ -11452,7 +11469,7 @@
                   <pic:spPr>
                     <a:xfrm>
                       <a:off x="0" y="0"/>
-                      <a:ext cx="4686792" cy="7027270"/>
+                      <a:ext cx="4746625" cy="7117080"/>
                     </a:xfrm>
                     <a:prstGeom prst="rect">
                       <a:avLst/>
@@ -11461,17 +11478,16 @@
                 </pic:pic>
               </a:graphicData>
             </a:graphic>
-          </wp:inline>
+            <wp14:sizeRelH relativeFrom="margin">
+              <wp14:pctWidth>0</wp14:pctWidth>
+            </wp14:sizeRelH>
+            <wp14:sizeRelV relativeFrom="margin">
+              <wp14:pctHeight>0</wp14:pctHeight>
+            </wp14:sizeRelV>
+          </wp:anchor>
         </w:drawing>
       </w:r>
-    </w:p>
-    <w:p>
-      <w:pPr>
-        <w:spacing w:line="259" w:lineRule="auto"/>
-        <w:rPr>
-          <w:sz w:val="22"/>
-        </w:rPr>
-      </w:pPr>
+      <w:bookmarkEnd w:id="0"/>
       <w:r>
         <w:rPr>
           <w:noProof/>
@@ -11643,8 +11659,6 @@
       <w:r>
         <w:t xml:space="preserve">Embryo and endosperm </w:t>
       </w:r>
-      <w:bookmarkStart w:id="0" w:name="_GoBack"/>
-      <w:bookmarkEnd w:id="0"/>
       <w:r>
         <w:t>investment is much more poorly correlated with total reproductive investment, than is a composite variable, the product of a count of the buds initiated multiplied by average flower weight.</w:t>
       </w:r>
@@ -11685,12 +11699,12 @@
       </w:tblPr>
       <w:tblGrid>
         <w:gridCol w:w="2411"/>
-        <w:gridCol w:w="419"/>
+        <w:gridCol w:w="521"/>
         <w:gridCol w:w="998"/>
         <w:gridCol w:w="1275"/>
-        <w:gridCol w:w="532"/>
-        <w:gridCol w:w="958"/>
-        <w:gridCol w:w="1237"/>
+        <w:gridCol w:w="634"/>
+        <w:gridCol w:w="852"/>
+        <w:gridCol w:w="1139"/>
       </w:tblGrid>
       <w:tr>
         <w:trPr>
@@ -15813,7 +15827,7 @@
                 <w:szCs w:val="20"/>
                 <w:lang w:eastAsia="en-AU"/>
               </w:rPr>
-              <w:t>overall</w:t>
+              <w:t>Across all individuals</w:t>
             </w:r>
           </w:p>
         </w:tc>
@@ -15841,6 +15855,15 @@
                 <w:szCs w:val="20"/>
               </w:rPr>
             </w:pPr>
+            <w:r>
+              <w:rPr>
+                <w:rFonts w:asciiTheme="minorHAnsi" w:hAnsiTheme="minorHAnsi"/>
+                <w:color w:val="000000"/>
+                <w:sz w:val="20"/>
+                <w:szCs w:val="20"/>
+              </w:rPr>
+              <w:t>223</w:t>
+            </w:r>
           </w:p>
         </w:tc>
         <w:tc>
@@ -15867,6 +15890,15 @@
                 <w:szCs w:val="20"/>
               </w:rPr>
             </w:pPr>
+            <w:r>
+              <w:rPr>
+                <w:rFonts w:asciiTheme="minorHAnsi" w:hAnsiTheme="minorHAnsi"/>
+                <w:color w:val="000000"/>
+                <w:sz w:val="20"/>
+                <w:szCs w:val="20"/>
+              </w:rPr>
+              <w:t>0.66</w:t>
+            </w:r>
           </w:p>
         </w:tc>
         <w:tc>
@@ -15894,6 +15926,15 @@
                 <w:szCs w:val="20"/>
               </w:rPr>
             </w:pPr>
+            <w:r>
+              <w:rPr>
+                <w:rFonts w:asciiTheme="minorHAnsi" w:hAnsiTheme="minorHAnsi" w:cs="Times New Roman"/>
+                <w:color w:val="000000"/>
+                <w:sz w:val="20"/>
+                <w:szCs w:val="20"/>
+              </w:rPr>
+              <w:t>&lt;0.0001</w:t>
+            </w:r>
           </w:p>
         </w:tc>
         <w:tc>
@@ -15919,6 +15960,15 @@
                 <w:szCs w:val="20"/>
               </w:rPr>
             </w:pPr>
+            <w:r>
+              <w:rPr>
+                <w:rFonts w:asciiTheme="minorHAnsi" w:hAnsiTheme="minorHAnsi"/>
+                <w:color w:val="000000"/>
+                <w:sz w:val="20"/>
+                <w:szCs w:val="20"/>
+              </w:rPr>
+              <w:t>223</w:t>
+            </w:r>
           </w:p>
         </w:tc>
         <w:tc>
@@ -15944,6 +15994,15 @@
                 <w:szCs w:val="20"/>
               </w:rPr>
             </w:pPr>
+            <w:r>
+              <w:rPr>
+                <w:rFonts w:asciiTheme="minorHAnsi" w:hAnsiTheme="minorHAnsi"/>
+                <w:color w:val="000000"/>
+                <w:sz w:val="20"/>
+                <w:szCs w:val="20"/>
+              </w:rPr>
+              <w:t>0.92</w:t>
+            </w:r>
           </w:p>
         </w:tc>
         <w:tc>
@@ -15968,6 +16027,15 @@
                 <w:szCs w:val="20"/>
               </w:rPr>
             </w:pPr>
+            <w:r>
+              <w:rPr>
+                <w:rFonts w:asciiTheme="minorHAnsi" w:hAnsiTheme="minorHAnsi" w:cs="Times New Roman"/>
+                <w:color w:val="000000"/>
+                <w:sz w:val="20"/>
+                <w:szCs w:val="20"/>
+              </w:rPr>
+              <w:t>&lt;0.0001</w:t>
+            </w:r>
           </w:p>
         </w:tc>
       </w:tr>
@@ -17250,7 +17318,7 @@
 </file>
 
 <file path=customXml/itemProps1.xml><?xml version="1.0" encoding="utf-8"?>
-<ds:datastoreItem xmlns:ds="http://schemas.openxmlformats.org/officeDocument/2006/customXml" ds:itemID="{37457533-BF6F-4D99-957D-8256AB5D7C66}">
+<ds:datastoreItem xmlns:ds="http://schemas.openxmlformats.org/officeDocument/2006/customXml" ds:itemID="{1A7278AC-4E67-4B54-9975-AA9CF6F18322}">
   <ds:schemaRefs>
     <ds:schemaRef ds:uri="http://schemas.openxmlformats.org/officeDocument/2006/bibliography"/>
   </ds:schemaRefs>

</xml_diff>